<commit_message>
Added implementation of Queue/Stack isPalindrome function with a single test.
</commit_message>
<xml_diff>
--- a/Summer/Assignments/New Beginnings Queue Stack Palindrome Checker.docx
+++ b/Summer/Assignments/New Beginnings Queue Stack Palindrome Checker.docx
@@ -15,101 +15,408 @@
       <w:r>
         <w:t>Queue/Stack Practice</w:t>
       </w:r>
+    </w:p>
+    <w:p/>
+    <w:p>
+      <w:r>
+        <w:t>Create a new Palindrome checker using two data structures</w:t>
+      </w:r>
+    </w:p>
+    <w:p>
+      <w:pPr>
+        <w:pStyle w:val="ListParagraph"/>
+        <w:numPr>
+          <w:ilvl w:val="0"/>
+          <w:numId w:val="6"/>
+        </w:numPr>
+        <w:rPr>
+          <w:rFonts w:ascii="Lucida Sans Typewriter" w:hAnsi="Lucida Sans Typewriter"/>
+        </w:rPr>
+      </w:pPr>
+      <w:r>
+        <w:rPr>
+          <w:rFonts w:cstheme="minorHAnsi"/>
+        </w:rPr>
+        <w:t>One queue</w:t>
+      </w:r>
+    </w:p>
+    <w:p>
+      <w:pPr>
+        <w:pStyle w:val="ListParagraph"/>
+        <w:numPr>
+          <w:ilvl w:val="0"/>
+          <w:numId w:val="6"/>
+        </w:numPr>
+        <w:rPr>
+          <w:rFonts w:ascii="Lucida Sans Typewriter" w:hAnsi="Lucida Sans Typewriter"/>
+        </w:rPr>
+      </w:pPr>
+      <w:r>
+        <w:rPr>
+          <w:rFonts w:cstheme="minorHAnsi"/>
+        </w:rPr>
+        <w:t>One stack</w:t>
+      </w:r>
+    </w:p>
+    <w:p>
+      <w:pPr>
+        <w:rPr>
+          <w:rFonts w:ascii="Lucida Sans Typewriter" w:hAnsi="Lucida Sans Typewriter"/>
+        </w:rPr>
+      </w:pPr>
+    </w:p>
+    <w:p>
+      <w:pPr>
+        <w:rPr>
+          <w:rFonts w:cstheme="minorHAnsi"/>
+        </w:rPr>
+      </w:pPr>
+      <w:r>
+        <w:rPr>
+          <w:rFonts w:cstheme="minorHAnsi"/>
+        </w:rPr>
+        <w:t>The code should be broken into two functions with:</w:t>
+      </w:r>
+    </w:p>
+    <w:p>
+      <w:pPr>
+        <w:pStyle w:val="ListParagraph"/>
+        <w:numPr>
+          <w:ilvl w:val="0"/>
+          <w:numId w:val="7"/>
+        </w:numPr>
+        <w:rPr>
+          <w:rFonts w:cstheme="minorHAnsi"/>
+        </w:rPr>
+      </w:pPr>
+      <w:r>
+        <w:rPr>
+          <w:rFonts w:cstheme="minorHAnsi"/>
+        </w:rPr>
+        <w:t>bool isPalindrome(char *);</w:t>
+      </w:r>
+    </w:p>
+    <w:p>
+      <w:pPr>
+        <w:pStyle w:val="ListParagraph"/>
+        <w:numPr>
+          <w:ilvl w:val="1"/>
+          <w:numId w:val="7"/>
+        </w:numPr>
+        <w:rPr>
+          <w:rFonts w:cstheme="minorHAnsi"/>
+        </w:rPr>
+      </w:pPr>
+      <w:r>
+        <w:rPr>
+          <w:rFonts w:cstheme="minorHAnsi"/>
+        </w:rPr>
+        <w:t>Takes a pointer to a character array</w:t>
+      </w:r>
+    </w:p>
+    <w:p>
+      <w:pPr>
+        <w:pStyle w:val="ListParagraph"/>
+        <w:numPr>
+          <w:ilvl w:val="1"/>
+          <w:numId w:val="7"/>
+        </w:numPr>
+        <w:rPr>
+          <w:rFonts w:cstheme="minorHAnsi"/>
+        </w:rPr>
+      </w:pPr>
+      <w:r>
+        <w:rPr>
+          <w:rFonts w:cstheme="minorHAnsi"/>
+        </w:rPr>
+        <w:t>Returns a bool.</w:t>
+      </w:r>
+    </w:p>
+    <w:p>
+      <w:pPr>
+        <w:pStyle w:val="ListParagraph"/>
+        <w:numPr>
+          <w:ilvl w:val="2"/>
+          <w:numId w:val="7"/>
+        </w:numPr>
+        <w:rPr>
+          <w:rFonts w:cstheme="minorHAnsi"/>
+        </w:rPr>
+      </w:pPr>
+      <w:r>
+        <w:rPr>
+          <w:rFonts w:cstheme="minorHAnsi"/>
+        </w:rPr>
+        <w:t>True is the character array is a palindrome</w:t>
+      </w:r>
+    </w:p>
+    <w:p>
+      <w:pPr>
+        <w:pStyle w:val="ListParagraph"/>
+        <w:numPr>
+          <w:ilvl w:val="2"/>
+          <w:numId w:val="7"/>
+        </w:numPr>
+        <w:rPr>
+          <w:rFonts w:cstheme="minorHAnsi"/>
+        </w:rPr>
+      </w:pPr>
+      <w:r>
+        <w:rPr>
+          <w:rFonts w:cstheme="minorHAnsi"/>
+        </w:rPr>
+        <w:t>False if not</w:t>
+      </w:r>
+    </w:p>
+    <w:p>
+      <w:pPr>
+        <w:pStyle w:val="ListParagraph"/>
+        <w:numPr>
+          <w:ilvl w:val="1"/>
+          <w:numId w:val="7"/>
+        </w:numPr>
+        <w:rPr>
+          <w:rFonts w:cstheme="minorHAnsi"/>
+        </w:rPr>
+      </w:pPr>
+      <w:r>
+        <w:rPr>
+          <w:rFonts w:cstheme="minorHAnsi"/>
+        </w:rPr>
+        <w:t>Use a Stack and a Queue to implement the checker</w:t>
+      </w:r>
+    </w:p>
+    <w:p>
+      <w:pPr>
+        <w:pStyle w:val="ListParagraph"/>
+        <w:numPr>
+          <w:ilvl w:val="2"/>
+          <w:numId w:val="7"/>
+        </w:numPr>
+        <w:rPr>
+          <w:rFonts w:cstheme="minorHAnsi"/>
+        </w:rPr>
+      </w:pPr>
+      <w:r>
+        <w:rPr>
+          <w:rFonts w:cstheme="minorHAnsi"/>
+        </w:rPr>
+        <w:t xml:space="preserve">The Stack and Queue should be in their own classes </w:t>
+      </w:r>
+    </w:p>
+    <w:p>
+      <w:pPr>
+        <w:pStyle w:val="ListParagraph"/>
+        <w:numPr>
+          <w:ilvl w:val="3"/>
+          <w:numId w:val="7"/>
+        </w:numPr>
+        <w:rPr>
+          <w:rFonts w:cstheme="minorHAnsi"/>
+        </w:rPr>
+      </w:pPr>
+      <w:r>
+        <w:rPr>
+          <w:rFonts w:cstheme="minorHAnsi"/>
+        </w:rPr>
+        <w:t>stack.cpp/stack.hpp</w:t>
+      </w:r>
+    </w:p>
+    <w:p>
+      <w:pPr>
+        <w:pStyle w:val="ListParagraph"/>
+        <w:numPr>
+          <w:ilvl w:val="4"/>
+          <w:numId w:val="7"/>
+        </w:numPr>
+        <w:rPr>
+          <w:rFonts w:cstheme="minorHAnsi"/>
+        </w:rPr>
+      </w:pPr>
+      <w:r>
+        <w:rPr>
+          <w:rFonts w:cstheme="minorHAnsi"/>
+        </w:rPr>
+        <w:t xml:space="preserve">Methods:  </w:t>
+      </w:r>
+    </w:p>
+    <w:p>
+      <w:pPr>
+        <w:pStyle w:val="ListParagraph"/>
+        <w:numPr>
+          <w:ilvl w:val="5"/>
+          <w:numId w:val="7"/>
+        </w:numPr>
+        <w:rPr>
+          <w:rFonts w:cstheme="minorHAnsi"/>
+        </w:rPr>
+      </w:pPr>
+      <w:r>
+        <w:rPr>
+          <w:rFonts w:cstheme="minorHAnsi"/>
+        </w:rPr>
+        <w:t>void push(char);</w:t>
+      </w:r>
+    </w:p>
+    <w:p>
+      <w:pPr>
+        <w:pStyle w:val="ListParagraph"/>
+        <w:numPr>
+          <w:ilvl w:val="5"/>
+          <w:numId w:val="7"/>
+        </w:numPr>
+        <w:rPr>
+          <w:rFonts w:cstheme="minorHAnsi"/>
+        </w:rPr>
+      </w:pPr>
+      <w:r>
+        <w:rPr>
+          <w:rFonts w:cstheme="minorHAnsi"/>
+        </w:rPr>
+        <w:t>char pop();</w:t>
+      </w:r>
+    </w:p>
+    <w:p>
+      <w:pPr>
+        <w:pStyle w:val="ListParagraph"/>
+        <w:numPr>
+          <w:ilvl w:val="3"/>
+          <w:numId w:val="7"/>
+        </w:numPr>
+        <w:rPr>
+          <w:rFonts w:cstheme="minorHAnsi"/>
+        </w:rPr>
+      </w:pPr>
+      <w:r>
+        <w:rPr>
+          <w:rFonts w:cstheme="minorHAnsi"/>
+        </w:rPr>
+        <w:t>queue.cpp/queue.hpp</w:t>
+      </w:r>
+    </w:p>
+    <w:p>
+      <w:pPr>
+        <w:pStyle w:val="ListParagraph"/>
+        <w:numPr>
+          <w:ilvl w:val="4"/>
+          <w:numId w:val="7"/>
+        </w:numPr>
+        <w:rPr>
+          <w:rFonts w:cstheme="minorHAnsi"/>
+        </w:rPr>
+      </w:pPr>
+      <w:r>
+        <w:rPr>
+          <w:rFonts w:cstheme="minorHAnsi"/>
+        </w:rPr>
+        <w:t>Methods:</w:t>
+      </w:r>
+    </w:p>
+    <w:p>
+      <w:pPr>
+        <w:pStyle w:val="ListParagraph"/>
+        <w:numPr>
+          <w:ilvl w:val="5"/>
+          <w:numId w:val="7"/>
+        </w:numPr>
+        <w:rPr>
+          <w:rFonts w:cstheme="minorHAnsi"/>
+        </w:rPr>
+      </w:pPr>
+      <w:r>
+        <w:rPr>
+          <w:rFonts w:cstheme="minorHAnsi"/>
+        </w:rPr>
+        <w:t>void enqueue(char);</w:t>
+      </w:r>
+    </w:p>
+    <w:p>
+      <w:pPr>
+        <w:pStyle w:val="ListParagraph"/>
+        <w:numPr>
+          <w:ilvl w:val="5"/>
+          <w:numId w:val="7"/>
+        </w:numPr>
+        <w:rPr>
+          <w:rFonts w:cstheme="minorHAnsi"/>
+        </w:rPr>
+      </w:pPr>
+      <w:r>
+        <w:rPr>
+          <w:rFonts w:cstheme="minorHAnsi"/>
+        </w:rPr>
+        <w:t>char dequeue();</w:t>
+      </w:r>
+    </w:p>
+    <w:p>
+      <w:pPr>
+        <w:pStyle w:val="ListParagraph"/>
+        <w:numPr>
+          <w:ilvl w:val="1"/>
+          <w:numId w:val="7"/>
+        </w:numPr>
+        <w:rPr>
+          <w:rFonts w:cstheme="minorHAnsi"/>
+        </w:rPr>
+      </w:pPr>
+      <w:r>
+        <w:rPr>
+          <w:rFonts w:cstheme="minorHAnsi"/>
+        </w:rPr>
+        <w:t>The dequeue and pop functions should free the node memory as we saw in class today.  To check for memory leaks, use valgrind by running</w:t>
+      </w:r>
+    </w:p>
+    <w:p>
+      <w:pPr>
+        <w:pStyle w:val="ListParagraph"/>
+        <w:numPr>
+          <w:ilvl w:val="2"/>
+          <w:numId w:val="7"/>
+        </w:numPr>
+        <w:rPr>
+          <w:rFonts w:cstheme="minorHAnsi"/>
+        </w:rPr>
+      </w:pPr>
+      <w:r>
+        <w:rPr>
+          <w:rFonts w:cstheme="minorHAnsi"/>
+        </w:rPr>
+        <w:t>%valgrind --</w:t>
+      </w:r>
+      <w:r>
+        <w:rPr>
+          <w:rFonts w:cstheme="minorHAnsi"/>
+        </w:rPr>
+        <w:t>leak-check=full &lt;program name&gt;</w:t>
+      </w:r>
+    </w:p>
+    <w:p>
+      <w:pPr>
+        <w:pStyle w:val="ListParagraph"/>
+        <w:ind w:left="2160"/>
+        <w:rPr>
+          <w:rFonts w:cstheme="minorHAnsi"/>
+        </w:rPr>
+      </w:pPr>
       <w:bookmarkStart w:id="0" w:name="_GoBack"/>
       <w:bookmarkEnd w:id="0"/>
     </w:p>
-    <w:p/>
-    <w:p>
-      <w:r>
-        <w:t>Create a new Palindrome checker using two data structures</w:t>
-      </w:r>
-    </w:p>
     <w:p>
       <w:pPr>
         <w:pStyle w:val="ListParagraph"/>
         <w:numPr>
           <w:ilvl w:val="0"/>
-          <w:numId w:val="6"/>
-        </w:numPr>
-        <w:rPr>
-          <w:rFonts w:ascii="Lucida Sans Typewriter" w:hAnsi="Lucida Sans Typewriter"/>
-        </w:rPr>
-      </w:pPr>
-      <w:r>
-        <w:rPr>
-          <w:rFonts w:cstheme="minorHAnsi"/>
-        </w:rPr>
-        <w:t>One queue</w:t>
-      </w:r>
-    </w:p>
-    <w:p>
-      <w:pPr>
-        <w:pStyle w:val="ListParagraph"/>
-        <w:numPr>
-          <w:ilvl w:val="0"/>
-          <w:numId w:val="6"/>
-        </w:numPr>
-        <w:rPr>
-          <w:rFonts w:ascii="Lucida Sans Typewriter" w:hAnsi="Lucida Sans Typewriter"/>
-        </w:rPr>
-      </w:pPr>
-      <w:r>
-        <w:rPr>
-          <w:rFonts w:cstheme="minorHAnsi"/>
-        </w:rPr>
-        <w:t>One stack</w:t>
-      </w:r>
-    </w:p>
-    <w:p>
-      <w:pPr>
-        <w:rPr>
-          <w:rFonts w:ascii="Lucida Sans Typewriter" w:hAnsi="Lucida Sans Typewriter"/>
-        </w:rPr>
-      </w:pPr>
-    </w:p>
-    <w:p>
-      <w:pPr>
-        <w:rPr>
-          <w:rFonts w:cstheme="minorHAnsi"/>
-        </w:rPr>
-      </w:pPr>
-      <w:r>
-        <w:rPr>
-          <w:rFonts w:cstheme="minorHAnsi"/>
-        </w:rPr>
-        <w:t>The code should be broken into two functions with:</w:t>
-      </w:r>
-    </w:p>
-    <w:p>
-      <w:pPr>
-        <w:pStyle w:val="ListParagraph"/>
-        <w:numPr>
-          <w:ilvl w:val="0"/>
-          <w:numId w:val="7"/>
-        </w:numPr>
-        <w:rPr>
-          <w:rFonts w:cstheme="minorHAnsi"/>
-        </w:rPr>
-      </w:pPr>
-      <w:r>
-        <w:rPr>
-          <w:rFonts w:cstheme="minorHAnsi"/>
-        </w:rPr>
-        <w:t xml:space="preserve">bool </w:t>
-      </w:r>
-      <w:proofErr w:type="spellStart"/>
-      <w:r>
-        <w:rPr>
-          <w:rFonts w:cstheme="minorHAnsi"/>
-        </w:rPr>
-        <w:t>isPalindrome</w:t>
-      </w:r>
-      <w:proofErr w:type="spellEnd"/>
-      <w:r>
-        <w:rPr>
-          <w:rFonts w:cstheme="minorHAnsi"/>
-        </w:rPr>
-        <w:t>(char *);</w:t>
+          <w:numId w:val="7"/>
+        </w:numPr>
+        <w:rPr>
+          <w:rFonts w:cstheme="minorHAnsi"/>
+        </w:rPr>
+      </w:pPr>
+      <w:r>
+        <w:rPr>
+          <w:rFonts w:cstheme="minorHAnsi"/>
+        </w:rPr>
+        <w:t>int main();</w:t>
       </w:r>
     </w:p>
     <w:p>
@@ -127,7 +434,7 @@
         <w:rPr>
           <w:rFonts w:cstheme="minorHAnsi"/>
         </w:rPr>
-        <w:t>Takes a pointer to a character array</w:t>
+        <w:t>Asks the user for a file name.</w:t>
       </w:r>
     </w:p>
     <w:p>
@@ -145,21 +452,7 @@
         <w:rPr>
           <w:rFonts w:cstheme="minorHAnsi"/>
         </w:rPr>
-        <w:t xml:space="preserve">Returns a </w:t>
-      </w:r>
-      <w:proofErr w:type="spellStart"/>
-      <w:r>
-        <w:rPr>
-          <w:rFonts w:cstheme="minorHAnsi"/>
-        </w:rPr>
-        <w:t>bool</w:t>
-      </w:r>
-      <w:proofErr w:type="spellEnd"/>
-      <w:r>
-        <w:rPr>
-          <w:rFonts w:cstheme="minorHAnsi"/>
-        </w:rPr>
-        <w:t>.</w:t>
+        <w:t>Opens the file and reads it line by line.  Each line contains:</w:t>
       </w:r>
     </w:p>
     <w:p>
@@ -177,7 +470,7 @@
         <w:rPr>
           <w:rFonts w:cstheme="minorHAnsi"/>
         </w:rPr>
-        <w:t>True is the character array is a palindrome</w:t>
+        <w:t>&lt;word&gt; &lt;0/1 flag&gt;</w:t>
       </w:r>
     </w:p>
     <w:p>
@@ -195,7 +488,25 @@
         <w:rPr>
           <w:rFonts w:cstheme="minorHAnsi"/>
         </w:rPr>
-        <w:t>False if not</w:t>
+        <w:t>0 if the word is NOT a palindrome</w:t>
+      </w:r>
+    </w:p>
+    <w:p>
+      <w:pPr>
+        <w:pStyle w:val="ListParagraph"/>
+        <w:numPr>
+          <w:ilvl w:val="2"/>
+          <w:numId w:val="7"/>
+        </w:numPr>
+        <w:rPr>
+          <w:rFonts w:cstheme="minorHAnsi"/>
+        </w:rPr>
+      </w:pPr>
+      <w:r>
+        <w:rPr>
+          <w:rFonts w:cstheme="minorHAnsi"/>
+        </w:rPr>
+        <w:t>1 if the work IS a palindrome</w:t>
       </w:r>
     </w:p>
     <w:p>
@@ -213,390 +524,7 @@
         <w:rPr>
           <w:rFonts w:cstheme="minorHAnsi"/>
         </w:rPr>
-        <w:t>Use a Stack and a Queue to implement the checker</w:t>
-      </w:r>
-    </w:p>
-    <w:p>
-      <w:pPr>
-        <w:pStyle w:val="ListParagraph"/>
-        <w:numPr>
-          <w:ilvl w:val="2"/>
-          <w:numId w:val="7"/>
-        </w:numPr>
-        <w:rPr>
-          <w:rFonts w:cstheme="minorHAnsi"/>
-        </w:rPr>
-      </w:pPr>
-      <w:r>
-        <w:rPr>
-          <w:rFonts w:cstheme="minorHAnsi"/>
-        </w:rPr>
-        <w:t xml:space="preserve">The Stack and Queue should be in their own classes </w:t>
-      </w:r>
-    </w:p>
-    <w:p>
-      <w:pPr>
-        <w:pStyle w:val="ListParagraph"/>
-        <w:numPr>
-          <w:ilvl w:val="3"/>
-          <w:numId w:val="7"/>
-        </w:numPr>
-        <w:rPr>
-          <w:rFonts w:cstheme="minorHAnsi"/>
-        </w:rPr>
-      </w:pPr>
-      <w:r>
-        <w:rPr>
-          <w:rFonts w:cstheme="minorHAnsi"/>
-        </w:rPr>
-        <w:t>stack.cpp/stack.hpp</w:t>
-      </w:r>
-    </w:p>
-    <w:p>
-      <w:pPr>
-        <w:pStyle w:val="ListParagraph"/>
-        <w:numPr>
-          <w:ilvl w:val="4"/>
-          <w:numId w:val="7"/>
-        </w:numPr>
-        <w:rPr>
-          <w:rFonts w:cstheme="minorHAnsi"/>
-        </w:rPr>
-      </w:pPr>
-      <w:r>
-        <w:rPr>
-          <w:rFonts w:cstheme="minorHAnsi"/>
-        </w:rPr>
-        <w:t xml:space="preserve">Methods:  </w:t>
-      </w:r>
-    </w:p>
-    <w:p>
-      <w:pPr>
-        <w:pStyle w:val="ListParagraph"/>
-        <w:numPr>
-          <w:ilvl w:val="5"/>
-          <w:numId w:val="7"/>
-        </w:numPr>
-        <w:rPr>
-          <w:rFonts w:cstheme="minorHAnsi"/>
-        </w:rPr>
-      </w:pPr>
-      <w:r>
-        <w:rPr>
-          <w:rFonts w:cstheme="minorHAnsi"/>
-        </w:rPr>
-        <w:t>void push(char);</w:t>
-      </w:r>
-    </w:p>
-    <w:p>
-      <w:pPr>
-        <w:pStyle w:val="ListParagraph"/>
-        <w:numPr>
-          <w:ilvl w:val="5"/>
-          <w:numId w:val="7"/>
-        </w:numPr>
-        <w:rPr>
-          <w:rFonts w:cstheme="minorHAnsi"/>
-        </w:rPr>
-      </w:pPr>
-      <w:r>
-        <w:rPr>
-          <w:rFonts w:cstheme="minorHAnsi"/>
-        </w:rPr>
-        <w:t>char pop();</w:t>
-      </w:r>
-    </w:p>
-    <w:p>
-      <w:pPr>
-        <w:pStyle w:val="ListParagraph"/>
-        <w:numPr>
-          <w:ilvl w:val="3"/>
-          <w:numId w:val="7"/>
-        </w:numPr>
-        <w:rPr>
-          <w:rFonts w:cstheme="minorHAnsi"/>
-        </w:rPr>
-      </w:pPr>
-      <w:r>
-        <w:rPr>
-          <w:rFonts w:cstheme="minorHAnsi"/>
-        </w:rPr>
-        <w:t>queue.cpp/queue.hpp</w:t>
-      </w:r>
-    </w:p>
-    <w:p>
-      <w:pPr>
-        <w:pStyle w:val="ListParagraph"/>
-        <w:numPr>
-          <w:ilvl w:val="4"/>
-          <w:numId w:val="7"/>
-        </w:numPr>
-        <w:rPr>
-          <w:rFonts w:cstheme="minorHAnsi"/>
-        </w:rPr>
-      </w:pPr>
-      <w:r>
-        <w:rPr>
-          <w:rFonts w:cstheme="minorHAnsi"/>
-        </w:rPr>
-        <w:t>Methods:</w:t>
-      </w:r>
-    </w:p>
-    <w:p>
-      <w:pPr>
-        <w:pStyle w:val="ListParagraph"/>
-        <w:numPr>
-          <w:ilvl w:val="5"/>
-          <w:numId w:val="7"/>
-        </w:numPr>
-        <w:rPr>
-          <w:rFonts w:cstheme="minorHAnsi"/>
-        </w:rPr>
-      </w:pPr>
-      <w:r>
-        <w:rPr>
-          <w:rFonts w:cstheme="minorHAnsi"/>
-        </w:rPr>
-        <w:t>void enqueue(char);</w:t>
-      </w:r>
-    </w:p>
-    <w:p>
-      <w:pPr>
-        <w:pStyle w:val="ListParagraph"/>
-        <w:numPr>
-          <w:ilvl w:val="5"/>
-          <w:numId w:val="7"/>
-        </w:numPr>
-        <w:rPr>
-          <w:rFonts w:cstheme="minorHAnsi"/>
-        </w:rPr>
-      </w:pPr>
-      <w:r>
-        <w:rPr>
-          <w:rFonts w:cstheme="minorHAnsi"/>
-        </w:rPr>
-        <w:t>char dequeue();</w:t>
-      </w:r>
-    </w:p>
-    <w:p>
-      <w:pPr>
-        <w:pStyle w:val="ListParagraph"/>
-        <w:numPr>
-          <w:ilvl w:val="1"/>
-          <w:numId w:val="7"/>
-        </w:numPr>
-        <w:rPr>
-          <w:rFonts w:cstheme="minorHAnsi"/>
-        </w:rPr>
-      </w:pPr>
-      <w:r>
-        <w:rPr>
-          <w:rFonts w:cstheme="minorHAnsi"/>
-        </w:rPr>
-        <w:t xml:space="preserve">The dequeue and pop functions should free the node memory as we saw in class today.  To check for memory leaks, use </w:t>
-      </w:r>
-      <w:proofErr w:type="spellStart"/>
-      <w:r>
-        <w:rPr>
-          <w:rFonts w:cstheme="minorHAnsi"/>
-        </w:rPr>
-        <w:t>valgrind</w:t>
-      </w:r>
-      <w:proofErr w:type="spellEnd"/>
-      <w:r>
-        <w:rPr>
-          <w:rFonts w:cstheme="minorHAnsi"/>
-        </w:rPr>
-        <w:t xml:space="preserve"> by running</w:t>
-      </w:r>
-    </w:p>
-    <w:p>
-      <w:pPr>
-        <w:pStyle w:val="ListParagraph"/>
-        <w:numPr>
-          <w:ilvl w:val="2"/>
-          <w:numId w:val="7"/>
-        </w:numPr>
-        <w:rPr>
-          <w:rFonts w:cstheme="minorHAnsi"/>
-        </w:rPr>
-      </w:pPr>
-      <w:r>
-        <w:rPr>
-          <w:rFonts w:cstheme="minorHAnsi"/>
-        </w:rPr>
-        <w:t>%</w:t>
-      </w:r>
-      <w:proofErr w:type="spellStart"/>
-      <w:r>
-        <w:rPr>
-          <w:rFonts w:cstheme="minorHAnsi"/>
-        </w:rPr>
-        <w:t>valgrind</w:t>
-      </w:r>
-      <w:proofErr w:type="spellEnd"/>
-      <w:r>
-        <w:rPr>
-          <w:rFonts w:cstheme="minorHAnsi"/>
-        </w:rPr>
-        <w:t xml:space="preserve"> –leak-check=full &lt;program name&gt;</w:t>
-      </w:r>
-    </w:p>
-    <w:p>
-      <w:pPr>
-        <w:pStyle w:val="ListParagraph"/>
-        <w:ind w:left="2160"/>
-        <w:rPr>
-          <w:rFonts w:cstheme="minorHAnsi"/>
-        </w:rPr>
-      </w:pPr>
-    </w:p>
-    <w:p>
-      <w:pPr>
-        <w:pStyle w:val="ListParagraph"/>
-        <w:numPr>
-          <w:ilvl w:val="0"/>
-          <w:numId w:val="7"/>
-        </w:numPr>
-        <w:rPr>
-          <w:rFonts w:cstheme="minorHAnsi"/>
-        </w:rPr>
-      </w:pPr>
-      <w:proofErr w:type="spellStart"/>
-      <w:r>
-        <w:rPr>
-          <w:rFonts w:cstheme="minorHAnsi"/>
-        </w:rPr>
-        <w:t>int</w:t>
-      </w:r>
-      <w:proofErr w:type="spellEnd"/>
-      <w:r>
-        <w:rPr>
-          <w:rFonts w:cstheme="minorHAnsi"/>
-        </w:rPr>
-        <w:t xml:space="preserve"> main();</w:t>
-      </w:r>
-    </w:p>
-    <w:p>
-      <w:pPr>
-        <w:pStyle w:val="ListParagraph"/>
-        <w:numPr>
-          <w:ilvl w:val="1"/>
-          <w:numId w:val="7"/>
-        </w:numPr>
-        <w:rPr>
-          <w:rFonts w:cstheme="minorHAnsi"/>
-        </w:rPr>
-      </w:pPr>
-      <w:r>
-        <w:rPr>
-          <w:rFonts w:cstheme="minorHAnsi"/>
-        </w:rPr>
-        <w:t>Asks the user for a file name.</w:t>
-      </w:r>
-    </w:p>
-    <w:p>
-      <w:pPr>
-        <w:pStyle w:val="ListParagraph"/>
-        <w:numPr>
-          <w:ilvl w:val="1"/>
-          <w:numId w:val="7"/>
-        </w:numPr>
-        <w:rPr>
-          <w:rFonts w:cstheme="minorHAnsi"/>
-        </w:rPr>
-      </w:pPr>
-      <w:r>
-        <w:rPr>
-          <w:rFonts w:cstheme="minorHAnsi"/>
-        </w:rPr>
-        <w:t>Opens the file and reads it line by line.  Each line contains:</w:t>
-      </w:r>
-    </w:p>
-    <w:p>
-      <w:pPr>
-        <w:pStyle w:val="ListParagraph"/>
-        <w:numPr>
-          <w:ilvl w:val="2"/>
-          <w:numId w:val="7"/>
-        </w:numPr>
-        <w:rPr>
-          <w:rFonts w:cstheme="minorHAnsi"/>
-        </w:rPr>
-      </w:pPr>
-      <w:r>
-        <w:rPr>
-          <w:rFonts w:cstheme="minorHAnsi"/>
-        </w:rPr>
-        <w:t>&lt;word&gt; &lt;0/1 flag&gt;</w:t>
-      </w:r>
-    </w:p>
-    <w:p>
-      <w:pPr>
-        <w:pStyle w:val="ListParagraph"/>
-        <w:numPr>
-          <w:ilvl w:val="2"/>
-          <w:numId w:val="7"/>
-        </w:numPr>
-        <w:rPr>
-          <w:rFonts w:cstheme="minorHAnsi"/>
-        </w:rPr>
-      </w:pPr>
-      <w:r>
-        <w:rPr>
-          <w:rFonts w:cstheme="minorHAnsi"/>
-        </w:rPr>
-        <w:t>0 if the word is NOT a palindrome</w:t>
-      </w:r>
-    </w:p>
-    <w:p>
-      <w:pPr>
-        <w:pStyle w:val="ListParagraph"/>
-        <w:numPr>
-          <w:ilvl w:val="2"/>
-          <w:numId w:val="7"/>
-        </w:numPr>
-        <w:rPr>
-          <w:rFonts w:cstheme="minorHAnsi"/>
-        </w:rPr>
-      </w:pPr>
-      <w:r>
-        <w:rPr>
-          <w:rFonts w:cstheme="minorHAnsi"/>
-        </w:rPr>
-        <w:t>1 if the work IS a palindrome</w:t>
-      </w:r>
-    </w:p>
-    <w:p>
-      <w:pPr>
-        <w:pStyle w:val="ListParagraph"/>
-        <w:numPr>
-          <w:ilvl w:val="1"/>
-          <w:numId w:val="7"/>
-        </w:numPr>
-        <w:rPr>
-          <w:rFonts w:cstheme="minorHAnsi"/>
-        </w:rPr>
-      </w:pPr>
-      <w:r>
-        <w:rPr>
-          <w:rFonts w:cstheme="minorHAnsi"/>
-        </w:rPr>
-        <w:t xml:space="preserve">Call the </w:t>
-      </w:r>
-      <w:proofErr w:type="spellStart"/>
-      <w:r>
-        <w:rPr>
-          <w:rFonts w:cstheme="minorHAnsi"/>
-        </w:rPr>
-        <w:t>isPalindrome</w:t>
-      </w:r>
-      <w:proofErr w:type="spellEnd"/>
-      <w:r>
-        <w:rPr>
-          <w:rFonts w:cstheme="minorHAnsi"/>
-        </w:rPr>
-        <w:t>() function with the word as the parameter and compare the output of the function to the 0/1 flag from the file.</w:t>
+        <w:t>Call the isPalindrome() function with the word as the parameter and compare the output of the function to the 0/1 flag from the file.</w:t>
       </w:r>
     </w:p>
     <w:p>

</xml_diff>